<commit_message>
remplissage de la fivhe suivi perso
</commit_message>
<xml_diff>
--- a/suivi_perso/steven/suivi_steven.docx
+++ b/suivi_perso/steven/suivi_steven.docx
@@ -22,21 +22,84 @@
           <w:szCs w:val="48"/>
           <w:u w:val="single"/>
         </w:rPr>
-        <w:t>Suivi pe</w:t>
+        <w:t>Suivi personnel du Projet Serre</w:t>
+      </w:r>
+    </w:p>
+    <w:p/>
+    <w:p/>
+    <w:p/>
+    <w:p/>
+    <w:p>
+      <w:pPr>
+        <w:rPr>
+          <w:color w:val="FF0000"/>
+          <w:szCs w:val="28"/>
+        </w:rPr>
+      </w:pPr>
+      <w:r>
+        <w:rPr>
+          <w:color w:val="FF0000"/>
+          <w:szCs w:val="28"/>
+        </w:rPr>
+        <w:t>Lundi 15/01/2018</w:t>
+      </w:r>
+    </w:p>
+    <w:p>
+      <w:r>
+        <w:t xml:space="preserve">Début du projet, compréhension des tâches demandées, </w:t>
+      </w:r>
+      <w:proofErr w:type="spellStart"/>
+      <w:r>
+        <w:t>repartition</w:t>
+      </w:r>
+      <w:proofErr w:type="spellEnd"/>
+      <w:r>
+        <w:t xml:space="preserve"> du travail et création d’un </w:t>
+      </w:r>
+      <w:proofErr w:type="spellStart"/>
+      <w:r>
+        <w:t>github</w:t>
+      </w:r>
+      <w:proofErr w:type="spellEnd"/>
+      <w:r>
+        <w:t xml:space="preserve"> pour le groupe du projet(commun).</w:t>
+      </w:r>
+    </w:p>
+    <w:p>
+      <w:r>
+        <w:t>Commencement des docs sur le matériel à disposition</w:t>
+      </w:r>
+      <w:r>
+        <w:t>.</w:t>
+      </w:r>
+    </w:p>
+    <w:p/>
+    <w:p/>
+    <w:p>
+      <w:pPr>
+        <w:rPr>
+          <w:color w:val="FF0000"/>
+        </w:rPr>
+      </w:pPr>
+      <w:r>
+        <w:rPr>
+          <w:color w:val="FF0000"/>
+        </w:rPr>
+        <w:t>Mardi 16/01/2018</w:t>
+      </w:r>
+    </w:p>
+    <w:p>
+      <w:r>
+        <w:t>Fin de la doc sur le matériel.</w:t>
       </w:r>
       <w:bookmarkStart w:id="0" w:name="_GoBack"/>
       <w:bookmarkEnd w:id="0"/>
       <w:r>
-        <w:rPr>
-          <w:b/>
-          <w:color w:val="FF0000"/>
-          <w:sz w:val="48"/>
-          <w:szCs w:val="48"/>
-          <w:u w:val="single"/>
-        </w:rPr>
-        <w:t>rsonnel du Projet Serre</w:t>
+        <w:t xml:space="preserve">   </w:t>
       </w:r>
     </w:p>
+    <w:p/>
+    <w:p/>
     <w:sectPr>
       <w:pgSz w:w="11906" w:h="16838"/>
       <w:pgMar w:top="1417" w:right="1417" w:bottom="1417" w:left="1417" w:header="708" w:footer="708" w:gutter="0"/>
@@ -444,6 +507,11 @@
   <w:style w:type="paragraph" w:default="1" w:styleId="Normal">
     <w:name w:val="Normal"/>
     <w:qFormat/>
+    <w:rsid w:val="008C1212"/>
+    <w:rPr>
+      <w:rFonts w:ascii="Segoe UI" w:hAnsi="Segoe UI"/>
+      <w:sz w:val="28"/>
+    </w:rPr>
   </w:style>
   <w:style w:type="paragraph" w:styleId="Titre1">
     <w:name w:val="heading 1"/>

</xml_diff>